<commit_message>
Added a bunch of stuff The 3d files and the menu tests
</commit_message>
<xml_diff>
--- a/MidiTestData.docx
+++ b/MidiTestData.docx
@@ -1519,7 +1519,238 @@
         </w:tc>
       </w:tr>
     </w:tbl>
+    <w:p/>
+    <w:p/>
     <w:p>
+      <w:pPr>
+        <w:rPr>
+          <w:color w:val="00B050"/>
+        </w:rPr>
+      </w:pPr>
+      <w:r>
+        <w:rPr>
+          <w:color w:val="00B050"/>
+        </w:rPr>
+        <w:lastRenderedPageBreak/>
+        <w:t>11111111</w:t>
+      </w:r>
+      <w:r>
+        <w:rPr>
+          <w:color w:val="00B0F0"/>
+        </w:rPr>
+        <w:t>0</w:t>
+      </w:r>
+      <w:r>
+        <w:rPr>
+          <w:color w:val="FF0000"/>
+        </w:rPr>
+        <w:t>00001001</w:t>
+      </w:r>
+      <w:r>
+        <w:rPr>
+          <w:color w:val="00B0F0"/>
+        </w:rPr>
+        <w:t>10</w:t>
+      </w:r>
+      <w:r>
+        <w:rPr>
+          <w:color w:val="FF0000"/>
+        </w:rPr>
+        <w:t>00111100</w:t>
+      </w:r>
+      <w:r>
+        <w:rPr>
+          <w:color w:val="00B0F0"/>
+        </w:rPr>
+        <w:t>10</w:t>
+      </w:r>
+      <w:r>
+        <w:rPr>
+          <w:color w:val="FF0000"/>
+        </w:rPr>
+        <w:t>00000000</w:t>
+      </w:r>
+      <w:r>
+        <w:rPr>
+          <w:color w:val="00B0F0"/>
+        </w:rPr>
+        <w:t>1</w:t>
+      </w:r>
+      <w:r>
+        <w:rPr>
+          <w:color w:val="00B050"/>
+        </w:rPr>
+        <w:t>11111111111</w:t>
+      </w:r>
+      <w:r>
+        <w:rPr>
+          <w:color w:val="00B050"/>
+        </w:rPr>
+        <w:tab/>
+      </w:r>
+    </w:p>
+    <w:p>
+      <w:pPr>
+        <w:rPr>
+          <w:color w:val="000000" w:themeColor="text1"/>
+        </w:rPr>
+      </w:pPr>
+      <w:r>
+        <w:rPr>
+          <w:color w:val="00B050"/>
+        </w:rPr>
+        <w:tab/>
+      </w:r>
+      <w:r>
+        <w:rPr>
+          <w:color w:val="00B050"/>
+        </w:rPr>
+        <w:tab/>
+      </w:r>
+      <w:r>
+        <w:t>144</w:t>
+      </w:r>
+      <w:r>
+        <w:tab/>
+        <w:t xml:space="preserve">     60</w:t>
+      </w:r>
+      <w:r>
+        <w:tab/>
+      </w:r>
+      <w:r>
+        <w:tab/>
+      </w:r>
+      <w:r>
+        <w:rPr>
+          <w:color w:val="000000" w:themeColor="text1"/>
+        </w:rPr>
+        <w:t>0</w:t>
+      </w:r>
+    </w:p>
+    <w:p>
+      <w:pPr>
+        <w:rPr>
+          <w:color w:val="00B050"/>
+        </w:rPr>
+      </w:pPr>
+      <w:r>
+        <w:rPr>
+          <w:color w:val="00B050"/>
+        </w:rPr>
+        <w:t>11111111</w:t>
+      </w:r>
+      <w:r>
+        <w:rPr>
+          <w:color w:val="00B0F0"/>
+        </w:rPr>
+        <w:t>0</w:t>
+      </w:r>
+      <w:r>
+        <w:rPr>
+          <w:color w:val="FF0000"/>
+        </w:rPr>
+        <w:t>00001001</w:t>
+      </w:r>
+      <w:r>
+        <w:rPr>
+          <w:color w:val="00B0F0"/>
+        </w:rPr>
+        <w:t>10</w:t>
+      </w:r>
+      <w:r>
+        <w:rPr>
+          <w:color w:val="FF0000"/>
+        </w:rPr>
+        <w:t>00111100</w:t>
+      </w:r>
+      <w:r>
+        <w:rPr>
+          <w:color w:val="00B0F0"/>
+        </w:rPr>
+        <w:t>10</w:t>
+      </w:r>
+      <w:r>
+        <w:rPr>
+          <w:color w:val="FF0000"/>
+        </w:rPr>
+        <w:t>0</w:t>
+      </w:r>
+      <w:r>
+        <w:rPr>
+          <w:color w:val="FF0000"/>
+        </w:rPr>
+        <w:t>1111111</w:t>
+      </w:r>
+      <w:r>
+        <w:rPr>
+          <w:color w:val="00B0F0"/>
+        </w:rPr>
+        <w:t>1</w:t>
+      </w:r>
+      <w:r>
+        <w:rPr>
+          <w:color w:val="00B050"/>
+        </w:rPr>
+        <w:t>11111111111</w:t>
+      </w:r>
+      <w:r>
+        <w:rPr>
+          <w:color w:val="00B050"/>
+        </w:rPr>
+        <w:tab/>
+      </w:r>
+    </w:p>
+    <w:p>
+      <w:pPr>
+        <w:rPr>
+          <w:color w:val="000000" w:themeColor="text1"/>
+        </w:rPr>
+      </w:pPr>
+      <w:r>
+        <w:rPr>
+          <w:color w:val="00B050"/>
+        </w:rPr>
+        <w:tab/>
+      </w:r>
+      <w:r>
+        <w:rPr>
+          <w:color w:val="00B050"/>
+        </w:rPr>
+        <w:tab/>
+      </w:r>
+      <w:r>
+        <w:rPr>
+          <w:color w:val="000000" w:themeColor="text1"/>
+        </w:rPr>
+        <w:t>144</w:t>
+      </w:r>
+      <w:r>
+        <w:rPr>
+          <w:color w:val="000000" w:themeColor="text1"/>
+        </w:rPr>
+        <w:tab/>
+        <w:t xml:space="preserve">     60</w:t>
+      </w:r>
+      <w:r>
+        <w:rPr>
+          <w:color w:val="000000" w:themeColor="text1"/>
+        </w:rPr>
+        <w:tab/>
+      </w:r>
+      <w:r>
+        <w:rPr>
+          <w:color w:val="000000" w:themeColor="text1"/>
+        </w:rPr>
+        <w:tab/>
+        <w:t>127</w:t>
+      </w:r>
+    </w:p>
+    <w:p>
+      <w:pPr>
+        <w:rPr>
+          <w:color w:val="000000" w:themeColor="text1"/>
+        </w:rPr>
+      </w:pPr>
       <w:bookmarkStart w:id="0" w:name="_GoBack"/>
       <w:bookmarkEnd w:id="0"/>
     </w:p>

</xml_diff>